<commit_message>
Epic_3 Ostap Mruts New changes
</commit_message>
<xml_diff>
--- a/ai_14/ostap_mruts/Epic_3/epic_3_pactice_and_labs_report_ostap_mruts.docx
+++ b/ai_14/ostap_mruts/Epic_3/epic_3_pactice_and_labs_report_ostap_mruts.docx
@@ -87,12 +87,12 @@
           <wp:inline distB="114300" distT="114300" distL="114300" distR="114300">
             <wp:extent cx="2504123" cy="2371892"/>
             <wp:effectExtent b="0" l="0" r="0" t="0"/>
-            <wp:docPr id="9" name="image1.png"/>
+            <wp:docPr id="11" name="image17.png"/>
             <a:graphic>
               <a:graphicData uri="http://schemas.openxmlformats.org/drawingml/2006/picture">
                 <pic:pic>
                   <pic:nvPicPr>
-                    <pic:cNvPr id="0" name="image1.png"/>
+                    <pic:cNvPr id="0" name="image17.png"/>
                     <pic:cNvPicPr preferRelativeResize="0"/>
                   </pic:nvPicPr>
                   <pic:blipFill>
@@ -3482,12 +3482,12 @@
           <wp:inline distB="114300" distT="114300" distL="114300" distR="114300">
             <wp:extent cx="6300160" cy="1028700"/>
             <wp:effectExtent b="0" l="0" r="0" t="0"/>
-            <wp:docPr id="2" name="image2.png"/>
+            <wp:docPr id="2" name="image10.png"/>
             <a:graphic>
               <a:graphicData uri="http://schemas.openxmlformats.org/drawingml/2006/picture">
                 <pic:pic>
                   <pic:nvPicPr>
-                    <pic:cNvPr id="0" name="image2.png"/>
+                    <pic:cNvPr id="0" name="image10.png"/>
                     <pic:cNvPicPr preferRelativeResize="0"/>
                   </pic:nvPicPr>
                   <pic:blipFill>
@@ -4205,14 +4205,14 @@
         </w:rPr>
         <w:drawing>
           <wp:inline distB="114300" distT="114300" distL="114300" distR="114300">
-            <wp:extent cx="6300160" cy="6731000"/>
+            <wp:extent cx="6300160" cy="5626100"/>
             <wp:effectExtent b="0" l="0" r="0" t="0"/>
-            <wp:docPr id="10" name="image8.png"/>
+            <wp:docPr id="14" name="image4.png"/>
             <a:graphic>
               <a:graphicData uri="http://schemas.openxmlformats.org/drawingml/2006/picture">
                 <pic:pic>
                   <pic:nvPicPr>
-                    <pic:cNvPr id="0" name="image8.png"/>
+                    <pic:cNvPr id="0" name="image4.png"/>
                     <pic:cNvPicPr preferRelativeResize="0"/>
                   </pic:nvPicPr>
                   <pic:blipFill>
@@ -4225,7 +4225,7 @@
                   <pic:spPr>
                     <a:xfrm>
                       <a:off x="0" y="0"/>
-                      <a:ext cx="6300160" cy="6731000"/>
+                      <a:ext cx="6300160" cy="5626100"/>
                     </a:xfrm>
                     <a:prstGeom prst="rect"/>
                     <a:ln/>
@@ -4424,14 +4424,14 @@
         </w:rPr>
         <w:drawing>
           <wp:inline distB="114300" distT="114300" distL="114300" distR="114300">
-            <wp:extent cx="6300160" cy="5168900"/>
+            <wp:extent cx="6300160" cy="4902200"/>
             <wp:effectExtent b="0" l="0" r="0" t="0"/>
-            <wp:docPr id="12" name="image4.png"/>
+            <wp:docPr id="8" name="image2.png"/>
             <a:graphic>
               <a:graphicData uri="http://schemas.openxmlformats.org/drawingml/2006/picture">
                 <pic:pic>
                   <pic:nvPicPr>
-                    <pic:cNvPr id="0" name="image4.png"/>
+                    <pic:cNvPr id="0" name="image2.png"/>
                     <pic:cNvPicPr preferRelativeResize="0"/>
                   </pic:nvPicPr>
                   <pic:blipFill>
@@ -4444,7 +4444,7 @@
                   <pic:spPr>
                     <a:xfrm>
                       <a:off x="0" y="0"/>
-                      <a:ext cx="6300160" cy="5168900"/>
+                      <a:ext cx="6300160" cy="4902200"/>
                     </a:xfrm>
                     <a:prstGeom prst="rect"/>
                     <a:ln/>
@@ -4652,14 +4652,14 @@
         </w:rPr>
         <w:drawing>
           <wp:inline distB="114300" distT="114300" distL="114300" distR="114300">
-            <wp:extent cx="6029325" cy="8210550"/>
+            <wp:extent cx="5580698" cy="4054548"/>
             <wp:effectExtent b="0" l="0" r="0" t="0"/>
-            <wp:docPr id="11" name="image16.png"/>
+            <wp:docPr id="12" name="image1.png"/>
             <a:graphic>
               <a:graphicData uri="http://schemas.openxmlformats.org/drawingml/2006/picture">
                 <pic:pic>
                   <pic:nvPicPr>
-                    <pic:cNvPr id="0" name="image16.png"/>
+                    <pic:cNvPr id="0" name="image1.png"/>
                     <pic:cNvPicPr preferRelativeResize="0"/>
                   </pic:nvPicPr>
                   <pic:blipFill>
@@ -4672,7 +4672,7 @@
                   <pic:spPr>
                     <a:xfrm>
                       <a:off x="0" y="0"/>
-                      <a:ext cx="6029325" cy="8210550"/>
+                      <a:ext cx="5580698" cy="4054548"/>
                     </a:xfrm>
                     <a:prstGeom prst="rect"/>
                     <a:ln/>
@@ -4930,12 +4930,12 @@
           <wp:inline distB="0" distT="0" distL="0" distR="0">
             <wp:extent cx="6133715" cy="4494870"/>
             <wp:effectExtent b="0" l="0" r="0" t="0"/>
-            <wp:docPr id="6" name="image9.png"/>
+            <wp:docPr id="6" name="image11.png"/>
             <a:graphic>
               <a:graphicData uri="http://schemas.openxmlformats.org/drawingml/2006/picture">
                 <pic:pic>
                   <pic:nvPicPr>
-                    <pic:cNvPr id="0" name="image9.png"/>
+                    <pic:cNvPr id="0" name="image11.png"/>
                     <pic:cNvPicPr preferRelativeResize="0"/>
                   </pic:nvPicPr>
                   <pic:blipFill>
@@ -5014,12 +5014,12 @@
           <wp:inline distB="0" distT="0" distL="0" distR="0">
             <wp:extent cx="6155456" cy="4249389"/>
             <wp:effectExtent b="0" l="0" r="0" t="0"/>
-            <wp:docPr id="8" name="image15.png"/>
+            <wp:docPr id="9" name="image13.png"/>
             <a:graphic>
               <a:graphicData uri="http://schemas.openxmlformats.org/drawingml/2006/picture">
                 <pic:pic>
                   <pic:nvPicPr>
-                    <pic:cNvPr id="0" name="image15.png"/>
+                    <pic:cNvPr id="0" name="image13.png"/>
                     <pic:cNvPicPr preferRelativeResize="0"/>
                   </pic:nvPicPr>
                   <pic:blipFill>
@@ -5156,14 +5156,14 @@
         </w:rPr>
         <w:drawing>
           <wp:inline distB="114300" distT="114300" distL="114300" distR="114300">
-            <wp:extent cx="6300160" cy="4597400"/>
+            <wp:extent cx="6300160" cy="5753100"/>
             <wp:effectExtent b="0" l="0" r="0" t="0"/>
-            <wp:docPr id="13" name="image7.png"/>
+            <wp:docPr id="10" name="image5.png"/>
             <a:graphic>
               <a:graphicData uri="http://schemas.openxmlformats.org/drawingml/2006/picture">
                 <pic:pic>
                   <pic:nvPicPr>
-                    <pic:cNvPr id="0" name="image7.png"/>
+                    <pic:cNvPr id="0" name="image5.png"/>
                     <pic:cNvPicPr preferRelativeResize="0"/>
                   </pic:nvPicPr>
                   <pic:blipFill>
@@ -5176,7 +5176,7 @@
                   <pic:spPr>
                     <a:xfrm>
                       <a:off x="0" y="0"/>
-                      <a:ext cx="6300160" cy="4597400"/>
+                      <a:ext cx="6300160" cy="5753100"/>
                     </a:xfrm>
                     <a:prstGeom prst="rect"/>
                     <a:ln/>
@@ -32873,12 +32873,12 @@
           <wp:inline distB="114300" distT="114300" distL="114300" distR="114300">
             <wp:extent cx="6300160" cy="444500"/>
             <wp:effectExtent b="0" l="0" r="0" t="0"/>
-            <wp:docPr id="14" name="image11.png"/>
+            <wp:docPr id="13" name="image7.png"/>
             <a:graphic>
               <a:graphicData uri="http://schemas.openxmlformats.org/drawingml/2006/picture">
                 <pic:pic>
                   <pic:nvPicPr>
-                    <pic:cNvPr id="0" name="image11.png"/>
+                    <pic:cNvPr id="0" name="image7.png"/>
                     <pic:cNvPicPr preferRelativeResize="0"/>
                   </pic:nvPicPr>
                   <pic:blipFill>
@@ -33010,12 +33010,12 @@
           <wp:inline distB="114300" distT="114300" distL="114300" distR="114300">
             <wp:extent cx="6300160" cy="1308100"/>
             <wp:effectExtent b="0" l="0" r="0" t="0"/>
-            <wp:docPr id="15" name="image14.png"/>
+            <wp:docPr id="15" name="image3.png"/>
             <a:graphic>
               <a:graphicData uri="http://schemas.openxmlformats.org/drawingml/2006/picture">
                 <pic:pic>
                   <pic:nvPicPr>
-                    <pic:cNvPr id="0" name="image14.png"/>
+                    <pic:cNvPr id="0" name="image3.png"/>
                     <pic:cNvPicPr preferRelativeResize="0"/>
                   </pic:nvPicPr>
                   <pic:blipFill>
@@ -33137,12 +33137,12 @@
           <wp:inline distB="114300" distT="114300" distL="114300" distR="114300">
             <wp:extent cx="6300160" cy="609600"/>
             <wp:effectExtent b="0" l="0" r="0" t="0"/>
-            <wp:docPr id="16" name="image5.png"/>
+            <wp:docPr id="16" name="image8.png"/>
             <a:graphic>
               <a:graphicData uri="http://schemas.openxmlformats.org/drawingml/2006/picture">
                 <pic:pic>
                   <pic:nvPicPr>
-                    <pic:cNvPr id="0" name="image5.png"/>
+                    <pic:cNvPr id="0" name="image8.png"/>
                     <pic:cNvPicPr preferRelativeResize="0"/>
                   </pic:nvPicPr>
                   <pic:blipFill>
@@ -33309,12 +33309,12 @@
           <wp:inline distB="114300" distT="114300" distL="114300" distR="114300">
             <wp:extent cx="6300160" cy="520700"/>
             <wp:effectExtent b="0" l="0" r="0" t="0"/>
-            <wp:docPr id="17" name="image6.png"/>
+            <wp:docPr id="17" name="image9.png"/>
             <a:graphic>
               <a:graphicData uri="http://schemas.openxmlformats.org/drawingml/2006/picture">
                 <pic:pic>
                   <pic:nvPicPr>
-                    <pic:cNvPr id="0" name="image6.png"/>
+                    <pic:cNvPr id="0" name="image9.png"/>
                     <pic:cNvPicPr preferRelativeResize="0"/>
                   </pic:nvPicPr>
                   <pic:blipFill>
@@ -33436,12 +33436,12 @@
           <wp:inline distB="114300" distT="114300" distL="114300" distR="114300">
             <wp:extent cx="4295775" cy="8591550"/>
             <wp:effectExtent b="0" l="0" r="0" t="0"/>
-            <wp:docPr id="3" name="image3.png"/>
+            <wp:docPr id="3" name="image6.png"/>
             <a:graphic>
               <a:graphicData uri="http://schemas.openxmlformats.org/drawingml/2006/picture">
                 <pic:pic>
                   <pic:nvPicPr>
-                    <pic:cNvPr id="0" name="image3.png"/>
+                    <pic:cNvPr id="0" name="image6.png"/>
                     <pic:cNvPicPr preferRelativeResize="0"/>
                   </pic:nvPicPr>
                   <pic:blipFill>
@@ -33544,12 +33544,12 @@
           <wp:inline distB="114300" distT="114300" distL="114300" distR="114300">
             <wp:extent cx="6300160" cy="812800"/>
             <wp:effectExtent b="0" l="0" r="0" t="0"/>
-            <wp:docPr id="4" name="image10.png"/>
+            <wp:docPr id="4" name="image16.png"/>
             <a:graphic>
               <a:graphicData uri="http://schemas.openxmlformats.org/drawingml/2006/picture">
                 <pic:pic>
                   <pic:nvPicPr>
-                    <pic:cNvPr id="0" name="image10.png"/>
+                    <pic:cNvPr id="0" name="image16.png"/>
                     <pic:cNvPicPr preferRelativeResize="0"/>
                   </pic:nvPicPr>
                   <pic:blipFill>
@@ -33699,12 +33699,12 @@
           <wp:inline distB="114300" distT="114300" distL="114300" distR="114300">
             <wp:extent cx="4637723" cy="2607625"/>
             <wp:effectExtent b="0" l="0" r="0" t="0"/>
-            <wp:docPr id="5" name="image17.png"/>
+            <wp:docPr id="5" name="image14.png"/>
             <a:graphic>
               <a:graphicData uri="http://schemas.openxmlformats.org/drawingml/2006/picture">
                 <pic:pic>
                   <pic:nvPicPr>
-                    <pic:cNvPr id="0" name="image17.png"/>
+                    <pic:cNvPr id="0" name="image14.png"/>
                     <pic:cNvPicPr preferRelativeResize="0"/>
                   </pic:nvPicPr>
                   <pic:blipFill>
@@ -33775,12 +33775,12 @@
           <wp:inline distB="114300" distT="114300" distL="114300" distR="114300">
             <wp:extent cx="6087419" cy="3647805"/>
             <wp:effectExtent b="0" l="0" r="0" t="0"/>
-            <wp:docPr id="7" name="image13.png"/>
+            <wp:docPr id="7" name="image15.png"/>
             <a:graphic>
               <a:graphicData uri="http://schemas.openxmlformats.org/drawingml/2006/picture">
                 <pic:pic>
                   <pic:nvPicPr>
-                    <pic:cNvPr id="0" name="image13.png"/>
+                    <pic:cNvPr id="0" name="image15.png"/>
                     <pic:cNvPicPr preferRelativeResize="0"/>
                   </pic:nvPicPr>
                   <pic:blipFill>
@@ -33829,6 +33829,25 @@
         <w:rPr>
           <w:rtl w:val="0"/>
         </w:rPr>
+      </w:r>
+    </w:p>
+    <w:p>
+      <w:pPr>
+        <w:pStyle w:val="Heading1"/>
+        <w:rPr>
+          <w:rFonts w:ascii="Times New Roman" w:cs="Times New Roman" w:eastAsia="Times New Roman" w:hAnsi="Times New Roman"/>
+          <w:b w:val="1"/>
+          <w:color w:val="000000"/>
+        </w:rPr>
+      </w:pPr>
+      <w:r>
+        <w:rPr>
+          <w:rFonts w:ascii="Times New Roman" w:cs="Times New Roman" w:eastAsia="Times New Roman" w:hAnsi="Times New Roman"/>
+          <w:b w:val="1"/>
+          <w:color w:val="000000"/>
+          <w:rtl w:val="0"/>
+        </w:rPr>
+        <w:t xml:space="preserve">Посилання на пулреквест: https://github.com/artificial-intelligence-department/ai_programming_playground/pull/804</w:t>
       </w:r>
     </w:p>
     <w:p>

</xml_diff>